<commit_message>
Update learning outcomes (resolves #4)
</commit_message>
<xml_diff>
--- a/ECBS-XXXX-Coding-for-Economists.docx
+++ b/ECBS-XXXX-Coding-for-Economists.docx
@@ -9383,27 +9383,7 @@
                 <w:sz w:val="20"/>
                 <w:szCs w:val="20"/>
               </w:rPr>
-              <w:t xml:space="preserve">Compare sequential and recursive formulation of dynamic optimization problems.</w:t>
-            </w:r>
-          </w:p>
-          <w:p>
-            <w:pPr>
-              <w:pStyle w:val="Normal"/>
-              <w:suppressAutoHyphens w:val="true"/>
-              <w:spacing w:lineRule="auto" w:line="240" w:before="0" w:after="0"/>
-              <w:rPr>
-                <w:rFonts w:ascii="Open Sans" w:hAnsi="Open Sans" w:cs="Open Sans"/>
-                <w:sz w:val="20"/>
-                <w:szCs w:val="20"/>
-              </w:rPr>
-            </w:pPr>
-            <w:r>
-              <w:rPr>
-                <w:rFonts w:cs="Open Sans" w:ascii="Open Sans" w:hAnsi="Open Sans"/>
-                <w:sz w:val="20"/>
-                <w:szCs w:val="20"/>
-              </w:rPr>
-              <w:t xml:space="preserve">Evaluate the limitations of Markov processes.</w:t>
+              <w:t xml:space="preserve">Evaluate and compare different computing tools and methods.</w:t>
             </w:r>
           </w:p>
           <w:p>
@@ -9559,7 +9539,7 @@
                 <w:sz w:val="20"/>
                 <w:szCs w:val="20"/>
               </w:rPr>
-              <w:t xml:space="preserve">Install and use basic libraries in the Julia language.</w:t>
+              <w:t xml:space="preserve">Write short programs in Python and Stata.</w:t>
             </w:r>
           </w:p>
           <w:p>
@@ -9579,7 +9559,27 @@
                 <w:sz w:val="20"/>
                 <w:szCs w:val="20"/>
               </w:rPr>
-              <w:t xml:space="preserve">Use key programming tools in Julia: functions, loops.</w:t>
+              <w:t xml:space="preserve">Install and use packages in Python and Stata.</w:t>
+            </w:r>
+          </w:p>
+          <w:p>
+            <w:pPr>
+              <w:pStyle w:val="Normal"/>
+              <w:suppressAutoHyphens w:val="true"/>
+              <w:spacing w:lineRule="auto" w:line="240" w:before="0" w:after="0"/>
+              <w:rPr>
+                <w:rFonts w:ascii="Open Sans" w:hAnsi="Open Sans" w:cs="Open Sans"/>
+                <w:sz w:val="20"/>
+                <w:szCs w:val="20"/>
+              </w:rPr>
+            </w:pPr>
+            <w:r>
+              <w:rPr>
+                <w:rFonts w:cs="Open Sans" w:ascii="Open Sans" w:hAnsi="Open Sans"/>
+                <w:sz w:val="20"/>
+                <w:szCs w:val="20"/>
+              </w:rPr>
+              <w:t xml:space="preserve">Use key programming tools in Python and Stata: functions, loops.</w:t>
             </w:r>
           </w:p>
           <w:p>
@@ -9657,7 +9657,27 @@
                 <w:sz w:val="20"/>
                 <w:szCs w:val="20"/>
               </w:rPr>
-              <w:t xml:space="preserve">Convey difficult concepts verbally.</w:t>
+              <w:t xml:space="preserve">Convey technical concepts verbally.</w:t>
+            </w:r>
+          </w:p>
+          <w:p>
+            <w:pPr>
+              <w:pStyle w:val="Normal"/>
+              <w:suppressAutoHyphens w:val="true"/>
+              <w:spacing w:lineRule="auto" w:line="240" w:before="0" w:after="0"/>
+              <w:rPr>
+                <w:rFonts w:ascii="Open Sans" w:hAnsi="Open Sans" w:cs="Open Sans"/>
+                <w:sz w:val="20"/>
+                <w:szCs w:val="20"/>
+              </w:rPr>
+            </w:pPr>
+            <w:r>
+              <w:rPr>
+                <w:rFonts w:cs="Open Sans" w:ascii="Open Sans" w:hAnsi="Open Sans"/>
+                <w:sz w:val="20"/>
+                <w:szCs w:val="20"/>
+              </w:rPr>
+              <w:t xml:space="preserve">Collaborate with others on technical tasks.</w:t>
             </w:r>
           </w:p>
           <w:p>
@@ -9931,7 +9951,27 @@
                 <w:sz w:val="20"/>
                 <w:szCs w:val="20"/>
               </w:rPr>
-              <w:t xml:space="preserve"/>
+              <w:t xml:space="preserve">Understand ethical and legal constraints of acquiring data.</w:t>
+            </w:r>
+          </w:p>
+          <w:p>
+            <w:pPr>
+              <w:pStyle w:val="Normal"/>
+              <w:suppressAutoHyphens w:val="true"/>
+              <w:spacing w:lineRule="auto" w:line="240" w:before="0" w:after="0"/>
+              <w:rPr>
+                <w:rFonts w:ascii="Open Sans" w:hAnsi="Open Sans" w:cs="Open Sans"/>
+                <w:sz w:val="20"/>
+                <w:szCs w:val="20"/>
+              </w:rPr>
+            </w:pPr>
+            <w:r>
+              <w:rPr>
+                <w:rFonts w:cs="Open Sans" w:ascii="Open Sans" w:hAnsi="Open Sans"/>
+                <w:sz w:val="20"/>
+                <w:szCs w:val="20"/>
+              </w:rPr>
+              <w:t xml:space="preserve">Apply good practices of data protection.</w:t>
             </w:r>
           </w:p>
           <w:p>

</xml_diff>

<commit_message>
Render syllabus in .docx
</commit_message>
<xml_diff>
--- a/ECBS-XXXX-Coding-for-Economists.docx
+++ b/ECBS-XXXX-Coding-for-Economists.docx
@@ -8652,7 +8652,7 @@
           <w:sz w:val="20"/>
           <w:szCs w:val="20"/>
         </w:rPr>
-        <w:t xml:space="preserve"/>
+        <w:t xml:space="preserve">fleck_marton@phd.ceu.edu</w:t>
       </w:r>
       <w:r>
         <w:rPr>
@@ -8710,7 +8710,7 @@
           <w:sz w:val="20"/>
           <w:szCs w:val="20"/>
         </w:rPr>
-        <w:t xml:space="preserve"/>
+        <w:t xml:space="preserve">N13 223 (Budapest)</w:t>
       </w:r>
       <w:r>
         <w:rPr>
@@ -12189,7 +12189,7 @@
           <w:szCs w:val="20"/>
           <w:lang w:val="en-US" w:eastAsia="en-US" w:bidi="ar-SA"/>
         </w:rPr>
-        <w:t xml:space="preserve"/>
+        <w:t xml:space="preserve">Márton is a PhD candidate in economics at CEU, and member of the CEU MicroData research group where he works with large administrative datasets using Python and Stata. His research interests are applied microeconomics, political economy, and industrial organization.</w:t>
       </w:r>
     </w:p>
     <w:p>

</xml_diff>

<commit_message>
Add module and course drop info
</commit_message>
<xml_diff>
--- a/ECBS-XXXX-Coding-for-Economists.docx
+++ b/ECBS-XXXX-Coding-for-Economists.docx
@@ -32,9 +32,9 @@
                   <wp:posOffset>4274820</wp:posOffset>
                 </wp:positionH>
                 <wp:positionV relativeFrom="paragraph">
-                  <wp:posOffset>-843915</wp:posOffset>
+                  <wp:posOffset>-843280</wp:posOffset>
                 </wp:positionV>
-                <wp:extent cx="2527300" cy="1846580"/>
+                <wp:extent cx="2527935" cy="1847215"/>
                 <wp:effectExtent l="0" t="0" r="0" b="5080"/>
                 <wp:wrapNone/>
                 <wp:docPr id="1" name="Group 229"/>
@@ -45,7 +45,7 @@
                       <wpg:grpSpPr>
                         <a:xfrm>
                           <a:off x="0" y="0"/>
-                          <a:ext cx="2526840" cy="1846080"/>
+                          <a:ext cx="2527200" cy="1846440"/>
                         </a:xfrm>
                       </wpg:grpSpPr>
                       <wpg:grpSp>
@@ -53,7 +53,7 @@
                         <wpg:grpSpPr>
                           <a:xfrm>
                             <a:off x="0" y="36360"/>
-                            <a:ext cx="1560240" cy="1809720"/>
+                            <a:ext cx="1560240" cy="1810440"/>
                           </a:xfrm>
                         </wpg:grpSpPr>
                         <wps:wsp>
@@ -61,7 +61,7 @@
                           <wps:spPr>
                             <a:xfrm>
                               <a:off x="0" y="0"/>
-                              <a:ext cx="1560240" cy="1809720"/>
+                              <a:ext cx="1560240" cy="1810440"/>
                             </a:xfrm>
                             <a:prstGeom prst="rect">
                               <a:avLst/>
@@ -83,8 +83,8 @@
                           <wps:cNvSpPr/>
                           <wps:spPr>
                             <a:xfrm>
-                              <a:off x="819000" y="876600"/>
-                              <a:ext cx="55800" cy="79920"/>
+                              <a:off x="819720" y="877320"/>
+                              <a:ext cx="55080" cy="79200"/>
                             </a:xfrm>
                             <a:custGeom>
                               <a:avLst/>
@@ -196,8 +196,8 @@
                           <wps:cNvSpPr/>
                           <wps:spPr>
                             <a:xfrm>
-                              <a:off x="887760" y="898200"/>
-                              <a:ext cx="48960" cy="59760"/>
+                              <a:off x="888480" y="898920"/>
+                              <a:ext cx="48240" cy="59040"/>
                             </a:xfrm>
                             <a:custGeom>
                               <a:avLst/>
@@ -324,8 +324,8 @@
                           <wps:cNvSpPr/>
                           <wps:spPr>
                             <a:xfrm>
-                              <a:off x="951840" y="898200"/>
-                              <a:ext cx="50040" cy="83880"/>
+                              <a:off x="952560" y="898920"/>
+                              <a:ext cx="49680" cy="83160"/>
                             </a:xfrm>
                             <a:custGeom>
                               <a:avLst/>
@@ -457,8 +457,8 @@
                           <wps:cNvSpPr/>
                           <wps:spPr>
                             <a:xfrm>
-                              <a:off x="1013400" y="898200"/>
-                              <a:ext cx="50040" cy="62280"/>
+                              <a:off x="1014120" y="898920"/>
+                              <a:ext cx="49680" cy="61560"/>
                             </a:xfrm>
                             <a:custGeom>
                               <a:avLst/>
@@ -605,8 +605,8 @@
                           <wps:cNvSpPr/>
                           <wps:spPr>
                             <a:xfrm>
-                              <a:off x="1077120" y="898200"/>
-                              <a:ext cx="33120" cy="58320"/>
+                              <a:off x="1078200" y="898920"/>
+                              <a:ext cx="32400" cy="57960"/>
                             </a:xfrm>
                             <a:custGeom>
                               <a:avLst/>
@@ -695,8 +695,8 @@
                           <wps:cNvSpPr/>
                           <wps:spPr>
                             <a:xfrm>
-                              <a:off x="1115640" y="880560"/>
-                              <a:ext cx="33120" cy="77400"/>
+                              <a:off x="1116360" y="881280"/>
+                              <a:ext cx="32400" cy="76680"/>
                             </a:xfrm>
                             <a:custGeom>
                               <a:avLst/>
@@ -815,8 +815,8 @@
                           <wps:cNvSpPr/>
                           <wps:spPr>
                             <a:xfrm>
-                              <a:off x="1159560" y="898200"/>
-                              <a:ext cx="75600" cy="58320"/>
+                              <a:off x="1160280" y="898920"/>
+                              <a:ext cx="74880" cy="57960"/>
                             </a:xfrm>
                             <a:custGeom>
                               <a:avLst/>
@@ -960,8 +960,8 @@
                           <wps:cNvSpPr/>
                           <wps:spPr>
                             <a:xfrm>
-                              <a:off x="1252800" y="898200"/>
-                              <a:ext cx="49680" cy="59760"/>
+                              <a:off x="1253520" y="898920"/>
+                              <a:ext cx="48960" cy="59040"/>
                             </a:xfrm>
                             <a:custGeom>
                               <a:avLst/>
@@ -1088,8 +1088,8 @@
                           <wps:cNvSpPr/>
                           <wps:spPr>
                             <a:xfrm>
-                              <a:off x="1315080" y="898200"/>
-                              <a:ext cx="46440" cy="58320"/>
+                              <a:off x="1315800" y="898920"/>
+                              <a:ext cx="45720" cy="57960"/>
                             </a:xfrm>
                             <a:custGeom>
                               <a:avLst/>
@@ -1198,8 +1198,8 @@
                           <wps:cNvSpPr/>
                           <wps:spPr>
                             <a:xfrm>
-                              <a:off x="1377360" y="880560"/>
-                              <a:ext cx="31680" cy="77400"/>
+                              <a:off x="1378080" y="881280"/>
+                              <a:ext cx="30960" cy="76680"/>
                             </a:xfrm>
                             <a:custGeom>
                               <a:avLst/>
@@ -1318,8 +1318,8 @@
                           <wps:cNvSpPr/>
                           <wps:spPr>
                             <a:xfrm>
-                              <a:off x="813600" y="1041120"/>
-                              <a:ext cx="51480" cy="59760"/>
+                              <a:off x="814680" y="1041840"/>
+                              <a:ext cx="50760" cy="59040"/>
                             </a:xfrm>
                             <a:custGeom>
                               <a:avLst/>
@@ -1421,8 +1421,8 @@
                           <wps:cNvSpPr/>
                           <wps:spPr>
                             <a:xfrm>
-                              <a:off x="876240" y="1015200"/>
-                              <a:ext cx="35640" cy="83880"/>
+                              <a:off x="876960" y="1015920"/>
+                              <a:ext cx="34920" cy="83160"/>
                             </a:xfrm>
                             <a:custGeom>
                               <a:avLst/>
@@ -1536,8 +1536,8 @@
                           <wps:cNvSpPr/>
                           <wps:spPr>
                             <a:xfrm>
-                              <a:off x="942480" y="1020240"/>
-                              <a:ext cx="45000" cy="79200"/>
+                              <a:off x="943560" y="1020960"/>
+                              <a:ext cx="44280" cy="78840"/>
                             </a:xfrm>
                             <a:custGeom>
                               <a:avLst/>
@@ -1608,8 +1608,8 @@
                           <wps:cNvSpPr/>
                           <wps:spPr>
                             <a:xfrm>
-                              <a:off x="942480" y="1020240"/>
-                              <a:ext cx="45000" cy="79200"/>
+                              <a:off x="943560" y="1020960"/>
+                              <a:ext cx="44280" cy="78840"/>
                             </a:xfrm>
                             <a:custGeom>
                               <a:avLst/>
@@ -1677,8 +1677,8 @@
                           <wps:cNvSpPr/>
                           <wps:spPr>
                             <a:xfrm>
-                              <a:off x="997560" y="1041120"/>
-                              <a:ext cx="42480" cy="59760"/>
+                              <a:off x="998280" y="1041840"/>
+                              <a:ext cx="41760" cy="59040"/>
                             </a:xfrm>
                             <a:custGeom>
                               <a:avLst/>
@@ -1787,8 +1787,8 @@
                           <wps:cNvSpPr/>
                           <wps:spPr>
                             <a:xfrm>
-                              <a:off x="1048320" y="1041120"/>
-                              <a:ext cx="52560" cy="59760"/>
+                              <a:off x="1049040" y="1041840"/>
+                              <a:ext cx="52200" cy="59040"/>
                             </a:xfrm>
                             <a:custGeom>
                               <a:avLst/>
@@ -1890,8 +1890,8 @@
                           <wps:cNvSpPr/>
                           <wps:spPr>
                             <a:xfrm>
-                              <a:off x="1114560" y="1041120"/>
-                              <a:ext cx="46440" cy="58320"/>
+                              <a:off x="1114920" y="1041840"/>
+                              <a:ext cx="45720" cy="57960"/>
                             </a:xfrm>
                             <a:custGeom>
                               <a:avLst/>
@@ -2000,8 +2000,8 @@
                           <wps:cNvSpPr/>
                           <wps:spPr>
                             <a:xfrm>
-                              <a:off x="1177200" y="1041120"/>
-                              <a:ext cx="51480" cy="59760"/>
+                              <a:off x="1177920" y="1041840"/>
+                              <a:ext cx="50760" cy="59040"/>
                             </a:xfrm>
                             <a:custGeom>
                               <a:avLst/>
@@ -2103,8 +2103,8 @@
                           <wps:cNvSpPr/>
                           <wps:spPr>
                             <a:xfrm>
-                              <a:off x="1242000" y="1041120"/>
-                              <a:ext cx="77400" cy="58320"/>
+                              <a:off x="1242720" y="1041840"/>
+                              <a:ext cx="76680" cy="57960"/>
                             </a:xfrm>
                             <a:custGeom>
                               <a:avLst/>
@@ -2248,8 +2248,8 @@
                           <wps:cNvSpPr/>
                           <wps:spPr>
                             <a:xfrm>
-                              <a:off x="1338120" y="1015200"/>
-                              <a:ext cx="15840" cy="83880"/>
+                              <a:off x="1339200" y="1015920"/>
+                              <a:ext cx="15120" cy="83160"/>
                             </a:xfrm>
                             <a:custGeom>
                               <a:avLst/>
@@ -2326,8 +2326,8 @@
                           <wps:cNvSpPr/>
                           <wps:spPr>
                             <a:xfrm>
-                              <a:off x="1368360" y="1041120"/>
-                              <a:ext cx="43920" cy="59760"/>
+                              <a:off x="1369080" y="1041840"/>
+                              <a:ext cx="43200" cy="59040"/>
                             </a:xfrm>
                             <a:custGeom>
                               <a:avLst/>
@@ -2436,8 +2436,8 @@
                           <wps:cNvSpPr/>
                           <wps:spPr>
                             <a:xfrm>
-                              <a:off x="1420560" y="1041120"/>
-                              <a:ext cx="47520" cy="60840"/>
+                              <a:off x="1421280" y="1041840"/>
+                              <a:ext cx="47160" cy="60480"/>
                             </a:xfrm>
                             <a:custGeom>
                               <a:avLst/>
@@ -2561,8 +2561,8 @@
                           <wps:cNvSpPr/>
                           <wps:spPr>
                             <a:xfrm>
-                              <a:off x="813600" y="1184040"/>
-                              <a:ext cx="50040" cy="62280"/>
+                              <a:off x="814680" y="1184760"/>
+                              <a:ext cx="49680" cy="61560"/>
                             </a:xfrm>
                             <a:custGeom>
                               <a:avLst/>
@@ -2709,8 +2709,8 @@
                           <wps:cNvSpPr/>
                           <wps:spPr>
                             <a:xfrm>
-                              <a:off x="876960" y="1184040"/>
-                              <a:ext cx="46440" cy="58320"/>
+                              <a:off x="877680" y="1184760"/>
+                              <a:ext cx="45720" cy="57960"/>
                             </a:xfrm>
                             <a:custGeom>
                               <a:avLst/>
@@ -2819,8 +2819,8 @@
                           <wps:cNvSpPr/>
                           <wps:spPr>
                             <a:xfrm>
-                              <a:off x="941760" y="1158120"/>
-                              <a:ext cx="51480" cy="84960"/>
+                              <a:off x="942480" y="1158840"/>
+                              <a:ext cx="50760" cy="84600"/>
                             </a:xfrm>
                             <a:custGeom>
                               <a:avLst/>
@@ -2937,8 +2937,8 @@
                           <wps:cNvSpPr/>
                           <wps:spPr>
                             <a:xfrm>
-                              <a:off x="1035720" y="1163160"/>
-                              <a:ext cx="53280" cy="79200"/>
+                              <a:off x="1036440" y="1163880"/>
+                              <a:ext cx="52560" cy="78840"/>
                             </a:xfrm>
                             <a:custGeom>
                               <a:avLst/>
@@ -3098,8 +3098,8 @@
                           <wps:cNvSpPr/>
                           <wps:spPr>
                             <a:xfrm>
-                              <a:off x="1104840" y="1184040"/>
-                              <a:ext cx="47520" cy="60840"/>
+                              <a:off x="1105560" y="1184760"/>
+                              <a:ext cx="47160" cy="60480"/>
                             </a:xfrm>
                             <a:custGeom>
                               <a:avLst/>
@@ -3208,8 +3208,8 @@
                           <wps:cNvSpPr/>
                           <wps:spPr>
                             <a:xfrm>
-                              <a:off x="1162800" y="1184040"/>
-                              <a:ext cx="47520" cy="60840"/>
+                              <a:off x="1163160" y="1184760"/>
+                              <a:ext cx="47160" cy="60480"/>
                             </a:xfrm>
                             <a:custGeom>
                               <a:avLst/>
@@ -3333,8 +3333,8 @@
                           <wps:cNvSpPr/>
                           <wps:spPr>
                             <a:xfrm>
-                              <a:off x="1222200" y="1158120"/>
-                              <a:ext cx="15840" cy="83880"/>
+                              <a:off x="1222920" y="1158840"/>
+                              <a:ext cx="15120" cy="83160"/>
                             </a:xfrm>
                             <a:custGeom>
                               <a:avLst/>
@@ -3411,8 +3411,8 @@
                           <wps:cNvSpPr/>
                           <wps:spPr>
                             <a:xfrm>
-                              <a:off x="1255320" y="1184040"/>
-                              <a:ext cx="47160" cy="58320"/>
+                              <a:off x="1256040" y="1184760"/>
+                              <a:ext cx="46440" cy="57960"/>
                             </a:xfrm>
                             <a:custGeom>
                               <a:avLst/>
@@ -3521,8 +3521,8 @@
                           <wps:cNvSpPr/>
                           <wps:spPr>
                             <a:xfrm>
-                              <a:off x="1320840" y="1184040"/>
-                              <a:ext cx="48960" cy="60840"/>
+                              <a:off x="1321560" y="1184760"/>
+                              <a:ext cx="48240" cy="60480"/>
                             </a:xfrm>
                             <a:custGeom>
                               <a:avLst/>
@@ -3649,8 +3649,8 @@
                           <wps:cNvSpPr/>
                           <wps:spPr>
                             <a:xfrm>
-                              <a:off x="1378080" y="1184040"/>
-                              <a:ext cx="47520" cy="60840"/>
+                              <a:off x="1378440" y="1184760"/>
+                              <a:ext cx="47160" cy="60480"/>
                             </a:xfrm>
                             <a:custGeom>
                               <a:avLst/>
@@ -3774,8 +3774,8 @@
                           <wps:cNvSpPr/>
                           <wps:spPr>
                             <a:xfrm>
-                              <a:off x="1433880" y="1184040"/>
-                              <a:ext cx="47520" cy="60840"/>
+                              <a:off x="1434600" y="1184760"/>
+                              <a:ext cx="47160" cy="60480"/>
                             </a:xfrm>
                             <a:custGeom>
                               <a:avLst/>
@@ -3899,8 +3899,8 @@
                           <wps:cNvSpPr/>
                           <wps:spPr>
                             <a:xfrm>
-                              <a:off x="1078920" y="1589400"/>
-                              <a:ext cx="42480" cy="62280"/>
+                              <a:off x="1079640" y="1590480"/>
+                              <a:ext cx="41760" cy="61560"/>
                             </a:xfrm>
                             <a:custGeom>
                               <a:avLst/>
@@ -4027,8 +4027,8 @@
                           <wps:cNvSpPr/>
                           <wps:spPr>
                             <a:xfrm>
-                              <a:off x="878040" y="1589400"/>
-                              <a:ext cx="45000" cy="62280"/>
+                              <a:off x="878760" y="1590480"/>
+                              <a:ext cx="44280" cy="61560"/>
                             </a:xfrm>
                             <a:custGeom>
                               <a:avLst/>
@@ -4127,8 +4127,8 @@
                           <wps:cNvSpPr/>
                           <wps:spPr>
                             <a:xfrm>
-                              <a:off x="942480" y="1589400"/>
-                              <a:ext cx="3960" cy="62280"/>
+                              <a:off x="943560" y="1590480"/>
+                              <a:ext cx="3240" cy="61560"/>
                             </a:xfrm>
                             <a:prstGeom prst="rect">
                               <a:avLst/>
@@ -4152,8 +4152,8 @@
                           <wps:cNvSpPr/>
                           <wps:spPr>
                             <a:xfrm>
-                              <a:off x="942480" y="1589400"/>
-                              <a:ext cx="3960" cy="62280"/>
+                              <a:off x="943560" y="1590480"/>
+                              <a:ext cx="3240" cy="61560"/>
                             </a:xfrm>
                             <a:prstGeom prst="rect">
                               <a:avLst/>
@@ -4175,8 +4175,8 @@
                           <wps:cNvSpPr/>
                           <wps:spPr>
                             <a:xfrm>
-                              <a:off x="817920" y="1589400"/>
-                              <a:ext cx="43920" cy="63360"/>
+                              <a:off x="818640" y="1590480"/>
+                              <a:ext cx="43200" cy="63000"/>
                             </a:xfrm>
                             <a:custGeom>
                               <a:avLst/>
@@ -4270,8 +4270,8 @@
                           <wps:cNvSpPr/>
                           <wps:spPr>
                             <a:xfrm>
-                              <a:off x="1024920" y="1589400"/>
-                              <a:ext cx="38880" cy="62280"/>
+                              <a:off x="1025640" y="1590480"/>
+                              <a:ext cx="38160" cy="61560"/>
                             </a:xfrm>
                             <a:custGeom>
                               <a:avLst/>
@@ -4342,8 +4342,8 @@
                           <wps:cNvSpPr/>
                           <wps:spPr>
                             <a:xfrm>
-                              <a:off x="1024920" y="1589400"/>
-                              <a:ext cx="38880" cy="62280"/>
+                              <a:off x="1025640" y="1590480"/>
+                              <a:ext cx="38160" cy="61560"/>
                             </a:xfrm>
                             <a:custGeom>
                               <a:avLst/>
@@ -4411,8 +4411,8 @@
                           <wps:cNvSpPr/>
                           <wps:spPr>
                             <a:xfrm>
-                              <a:off x="960120" y="1589400"/>
-                              <a:ext cx="50040" cy="62280"/>
+                              <a:off x="960840" y="1590480"/>
+                              <a:ext cx="49680" cy="61560"/>
                             </a:xfrm>
                             <a:custGeom>
                               <a:avLst/>
@@ -4468,8 +4468,8 @@
                           <wps:cNvSpPr/>
                           <wps:spPr>
                             <a:xfrm>
-                              <a:off x="960120" y="1589400"/>
-                              <a:ext cx="50040" cy="62280"/>
+                              <a:off x="960840" y="1590480"/>
+                              <a:ext cx="49680" cy="61560"/>
                             </a:xfrm>
                             <a:custGeom>
                               <a:avLst/>
@@ -4522,8 +4522,8 @@
                           <wps:cNvSpPr/>
                           <wps:spPr>
                             <a:xfrm>
-                              <a:off x="1265040" y="1589400"/>
-                              <a:ext cx="55080" cy="62280"/>
+                              <a:off x="1265400" y="1590480"/>
+                              <a:ext cx="54720" cy="61560"/>
                             </a:xfrm>
                             <a:custGeom>
                               <a:avLst/>
@@ -4585,8 +4585,8 @@
                           <wps:cNvSpPr/>
                           <wps:spPr>
                             <a:xfrm>
-                              <a:off x="1265040" y="1589400"/>
-                              <a:ext cx="55080" cy="62280"/>
+                              <a:off x="1265400" y="1590480"/>
+                              <a:ext cx="54720" cy="61560"/>
                             </a:xfrm>
                             <a:custGeom>
                               <a:avLst/>
@@ -4645,8 +4645,8 @@
                           <wps:cNvSpPr/>
                           <wps:spPr>
                             <a:xfrm>
-                              <a:off x="1137960" y="1589400"/>
-                              <a:ext cx="43920" cy="63360"/>
+                              <a:off x="1138680" y="1590480"/>
+                              <a:ext cx="43200" cy="63000"/>
                             </a:xfrm>
                             <a:custGeom>
                               <a:avLst/>
@@ -4815,8 +4815,8 @@
                           <wps:cNvSpPr/>
                           <wps:spPr>
                             <a:xfrm>
-                              <a:off x="1211760" y="1589400"/>
-                              <a:ext cx="43920" cy="62280"/>
+                              <a:off x="1212840" y="1590480"/>
+                              <a:ext cx="43200" cy="61560"/>
                             </a:xfrm>
                             <a:custGeom>
                               <a:avLst/>
@@ -4875,8 +4875,8 @@
                           <wps:cNvSpPr/>
                           <wps:spPr>
                             <a:xfrm>
-                              <a:off x="1211760" y="1589400"/>
-                              <a:ext cx="43920" cy="62280"/>
+                              <a:off x="1212840" y="1590480"/>
+                              <a:ext cx="43200" cy="61560"/>
                             </a:xfrm>
                             <a:custGeom>
                               <a:avLst/>
@@ -4932,8 +4932,8 @@
                           <wps:cNvSpPr/>
                           <wps:spPr>
                             <a:xfrm>
-                              <a:off x="1196280" y="1589400"/>
-                              <a:ext cx="3960" cy="62280"/>
+                              <a:off x="1197000" y="1590480"/>
+                              <a:ext cx="3240" cy="61560"/>
                             </a:xfrm>
                             <a:prstGeom prst="rect">
                               <a:avLst/>
@@ -4957,8 +4957,8 @@
                           <wps:cNvSpPr/>
                           <wps:spPr>
                             <a:xfrm>
-                              <a:off x="1196280" y="1589400"/>
-                              <a:ext cx="3960" cy="62280"/>
+                              <a:off x="1197000" y="1590480"/>
+                              <a:ext cx="3240" cy="61560"/>
                             </a:xfrm>
                             <a:prstGeom prst="rect">
                               <a:avLst/>
@@ -4980,8 +4980,8 @@
                           <wps:cNvSpPr/>
                           <wps:spPr>
                             <a:xfrm>
-                              <a:off x="1110600" y="1476720"/>
-                              <a:ext cx="39960" cy="62280"/>
+                              <a:off x="1111320" y="1478160"/>
+                              <a:ext cx="39240" cy="61560"/>
                             </a:xfrm>
                             <a:custGeom>
                               <a:avLst/>
@@ -5052,8 +5052,8 @@
                           <wps:cNvSpPr/>
                           <wps:spPr>
                             <a:xfrm>
-                              <a:off x="1110600" y="1476720"/>
-                              <a:ext cx="39960" cy="62280"/>
+                              <a:off x="1111320" y="1478160"/>
+                              <a:ext cx="39240" cy="61560"/>
                             </a:xfrm>
                             <a:custGeom>
                               <a:avLst/>
@@ -5121,8 +5121,8 @@
                           <wps:cNvSpPr/>
                           <wps:spPr>
                             <a:xfrm>
-                              <a:off x="1226880" y="1476720"/>
-                              <a:ext cx="45720" cy="62280"/>
+                              <a:off x="1227600" y="1478160"/>
+                              <a:ext cx="45000" cy="61560"/>
                             </a:xfrm>
                             <a:custGeom>
                               <a:avLst/>
@@ -5216,8 +5216,8 @@
                           <wps:cNvSpPr/>
                           <wps:spPr>
                             <a:xfrm>
-                              <a:off x="817920" y="1476720"/>
-                              <a:ext cx="39960" cy="62280"/>
+                              <a:off x="818640" y="1478160"/>
+                              <a:ext cx="39240" cy="61560"/>
                             </a:xfrm>
                             <a:custGeom>
                               <a:avLst/>
@@ -5288,8 +5288,8 @@
                           <wps:cNvSpPr/>
                           <wps:spPr>
                             <a:xfrm>
-                              <a:off x="817920" y="1476720"/>
-                              <a:ext cx="39960" cy="62280"/>
+                              <a:off x="818640" y="1478160"/>
+                              <a:ext cx="39240" cy="61560"/>
                             </a:xfrm>
                             <a:custGeom>
                               <a:avLst/>
@@ -5357,8 +5357,8 @@
                           <wps:cNvSpPr/>
                           <wps:spPr>
                             <a:xfrm>
-                              <a:off x="932760" y="1476720"/>
-                              <a:ext cx="42480" cy="62280"/>
+                              <a:off x="933480" y="1478160"/>
+                              <a:ext cx="41760" cy="61560"/>
                             </a:xfrm>
                             <a:custGeom>
                               <a:avLst/>
@@ -5485,8 +5485,8 @@
                           <wps:cNvSpPr/>
                           <wps:spPr>
                             <a:xfrm>
-                              <a:off x="872640" y="1476720"/>
-                              <a:ext cx="43920" cy="63360"/>
+                              <a:off x="873720" y="1478160"/>
+                              <a:ext cx="43200" cy="63000"/>
                             </a:xfrm>
                             <a:custGeom>
                               <a:avLst/>
@@ -5580,8 +5580,8 @@
                           <wps:cNvSpPr/>
                           <wps:spPr>
                             <a:xfrm>
-                              <a:off x="1056600" y="1476720"/>
-                              <a:ext cx="42480" cy="62280"/>
+                              <a:off x="1057320" y="1478160"/>
+                              <a:ext cx="41760" cy="61560"/>
                             </a:xfrm>
                             <a:custGeom>
                               <a:avLst/>
@@ -5688,8 +5688,8 @@
                           <wps:cNvSpPr/>
                           <wps:spPr>
                             <a:xfrm>
-                              <a:off x="987480" y="1476720"/>
-                              <a:ext cx="54720" cy="63360"/>
+                              <a:off x="988200" y="1478160"/>
+                              <a:ext cx="54000" cy="63000"/>
                             </a:xfrm>
                             <a:custGeom>
                               <a:avLst/>
@@ -5806,8 +5806,8 @@
                           <wps:cNvSpPr/>
                           <wps:spPr>
                             <a:xfrm>
-                              <a:off x="1161360" y="1476720"/>
-                              <a:ext cx="52560" cy="62280"/>
+                              <a:off x="1162080" y="1478160"/>
+                              <a:ext cx="52200" cy="61560"/>
                             </a:xfrm>
                             <a:custGeom>
                               <a:avLst/>
@@ -5879,8 +5879,8 @@
                           <wps:cNvSpPr/>
                           <wps:spPr>
                             <a:xfrm>
-                              <a:off x="1161360" y="1476720"/>
-                              <a:ext cx="52560" cy="62280"/>
+                              <a:off x="1162080" y="1478160"/>
+                              <a:ext cx="52200" cy="61560"/>
                             </a:xfrm>
                             <a:custGeom>
                               <a:avLst/>
@@ -5948,8 +5948,8 @@
                           <wps:cNvSpPr/>
                           <wps:spPr>
                             <a:xfrm>
-                              <a:off x="934200" y="1363320"/>
-                              <a:ext cx="43920" cy="63360"/>
+                              <a:off x="934560" y="1364400"/>
+                              <a:ext cx="43200" cy="63000"/>
                             </a:xfrm>
                             <a:custGeom>
                               <a:avLst/>
@@ -6048,8 +6048,8 @@
                           <wps:cNvSpPr/>
                           <wps:spPr>
                             <a:xfrm>
-                              <a:off x="880920" y="1363320"/>
-                              <a:ext cx="38880" cy="63360"/>
+                              <a:off x="882000" y="1364400"/>
+                              <a:ext cx="38160" cy="63000"/>
                             </a:xfrm>
                             <a:custGeom>
                               <a:avLst/>
@@ -6120,8 +6120,8 @@
                           <wps:cNvSpPr/>
                           <wps:spPr>
                             <a:xfrm>
-                              <a:off x="880920" y="1363320"/>
-                              <a:ext cx="38880" cy="63360"/>
+                              <a:off x="882000" y="1364400"/>
+                              <a:ext cx="38160" cy="63000"/>
                             </a:xfrm>
                             <a:custGeom>
                               <a:avLst/>
@@ -6189,8 +6189,8 @@
                           <wps:cNvSpPr/>
                           <wps:spPr>
                             <a:xfrm>
-                              <a:off x="991800" y="1363320"/>
-                              <a:ext cx="42480" cy="63360"/>
+                              <a:off x="992520" y="1364400"/>
+                              <a:ext cx="41760" cy="63000"/>
                             </a:xfrm>
                             <a:custGeom>
                               <a:avLst/>
@@ -6249,8 +6249,8 @@
                           <wps:cNvSpPr/>
                           <wps:spPr>
                             <a:xfrm>
-                              <a:off x="991800" y="1363320"/>
-                              <a:ext cx="42480" cy="63360"/>
+                              <a:off x="992520" y="1364400"/>
+                              <a:ext cx="41760" cy="63000"/>
                             </a:xfrm>
                             <a:custGeom>
                               <a:avLst/>
@@ -6306,8 +6306,8 @@
                           <wps:cNvSpPr/>
                           <wps:spPr>
                             <a:xfrm>
-                              <a:off x="817920" y="1363320"/>
-                              <a:ext cx="50040" cy="63360"/>
+                              <a:off x="818640" y="1364400"/>
+                              <a:ext cx="49680" cy="63000"/>
                             </a:xfrm>
                             <a:custGeom>
                               <a:avLst/>
@@ -6431,8 +6431,8 @@
                           <wps:cNvSpPr/>
                           <wps:spPr>
                             <a:xfrm>
-                              <a:off x="1048320" y="1363320"/>
-                              <a:ext cx="42480" cy="63360"/>
+                              <a:off x="1049040" y="1364400"/>
+                              <a:ext cx="41760" cy="63000"/>
                             </a:xfrm>
                             <a:custGeom>
                               <a:avLst/>
@@ -6559,8 +6559,8 @@
                           <wps:cNvSpPr/>
                           <wps:spPr>
                             <a:xfrm>
-                              <a:off x="1165320" y="1363320"/>
-                              <a:ext cx="35640" cy="63360"/>
+                              <a:off x="1166040" y="1364400"/>
+                              <a:ext cx="34920" cy="63000"/>
                             </a:xfrm>
                             <a:custGeom>
                               <a:avLst/>
@@ -6613,8 +6613,8 @@
                           <wps:cNvSpPr/>
                           <wps:spPr>
                             <a:xfrm>
-                              <a:off x="1165320" y="1363320"/>
-                              <a:ext cx="35640" cy="63360"/>
+                              <a:off x="1166040" y="1364400"/>
+                              <a:ext cx="34920" cy="63000"/>
                             </a:xfrm>
                             <a:custGeom>
                               <a:avLst/>
@@ -6664,8 +6664,8 @@
                           <wps:cNvSpPr/>
                           <wps:spPr>
                             <a:xfrm>
-                              <a:off x="1101240" y="1363320"/>
-                              <a:ext cx="52560" cy="63360"/>
+                              <a:off x="1102320" y="1364400"/>
+                              <a:ext cx="52200" cy="63000"/>
                             </a:xfrm>
                             <a:custGeom>
                               <a:avLst/>
@@ -6737,8 +6737,8 @@
                           <wps:cNvSpPr/>
                           <wps:spPr>
                             <a:xfrm>
-                              <a:off x="1101240" y="1363320"/>
-                              <a:ext cx="52560" cy="63360"/>
+                              <a:off x="1102320" y="1364400"/>
+                              <a:ext cx="52200" cy="63000"/>
                             </a:xfrm>
                             <a:custGeom>
                               <a:avLst/>
@@ -6806,8 +6806,8 @@
                           <wps:cNvSpPr/>
                           <wps:spPr>
                             <a:xfrm>
-                              <a:off x="740880" y="1163160"/>
-                              <a:ext cx="12240" cy="10800"/>
+                              <a:off x="741600" y="1163880"/>
+                              <a:ext cx="11520" cy="10080"/>
                             </a:xfrm>
                             <a:prstGeom prst="ellipse">
                               <a:avLst/>
@@ -6831,8 +6831,8 @@
                           <wps:cNvSpPr/>
                           <wps:spPr>
                             <a:xfrm>
-                              <a:off x="740880" y="1131480"/>
-                              <a:ext cx="12240" cy="10800"/>
+                              <a:off x="741600" y="1132200"/>
+                              <a:ext cx="11520" cy="10080"/>
                             </a:xfrm>
                             <a:prstGeom prst="ellipse">
                               <a:avLst/>
@@ -6856,8 +6856,8 @@
                           <wps:cNvSpPr/>
                           <wps:spPr>
                             <a:xfrm>
-                              <a:off x="740880" y="1099800"/>
-                              <a:ext cx="12240" cy="10800"/>
+                              <a:off x="741600" y="1100160"/>
+                              <a:ext cx="11520" cy="10080"/>
                             </a:xfrm>
                             <a:prstGeom prst="ellipse">
                               <a:avLst/>
@@ -6881,8 +6881,8 @@
                           <wps:cNvSpPr/>
                           <wps:spPr>
                             <a:xfrm>
-                              <a:off x="740880" y="1067760"/>
-                              <a:ext cx="12240" cy="10800"/>
+                              <a:off x="741600" y="1068480"/>
+                              <a:ext cx="11520" cy="10080"/>
                             </a:xfrm>
                             <a:prstGeom prst="ellipse">
                               <a:avLst/>
@@ -6906,8 +6906,8 @@
                           <wps:cNvSpPr/>
                           <wps:spPr>
                             <a:xfrm>
-                              <a:off x="740880" y="1036080"/>
-                              <a:ext cx="12240" cy="10800"/>
+                              <a:off x="741600" y="1036800"/>
+                              <a:ext cx="11520" cy="10080"/>
                             </a:xfrm>
                             <a:prstGeom prst="ellipse">
                               <a:avLst/>
@@ -6931,8 +6931,8 @@
                           <wps:cNvSpPr/>
                           <wps:spPr>
                             <a:xfrm>
-                              <a:off x="740880" y="1004400"/>
-                              <a:ext cx="12240" cy="10800"/>
+                              <a:off x="741600" y="1005120"/>
+                              <a:ext cx="11520" cy="10080"/>
                             </a:xfrm>
                             <a:prstGeom prst="ellipse">
                               <a:avLst/>
@@ -6956,8 +6956,8 @@
                           <wps:cNvSpPr/>
                           <wps:spPr>
                             <a:xfrm>
-                              <a:off x="740880" y="972720"/>
-                              <a:ext cx="12240" cy="10800"/>
+                              <a:off x="741600" y="973440"/>
+                              <a:ext cx="11520" cy="10080"/>
                             </a:xfrm>
                             <a:prstGeom prst="ellipse">
                               <a:avLst/>
@@ -6981,8 +6981,8 @@
                           <wps:cNvSpPr/>
                           <wps:spPr>
                             <a:xfrm>
-                              <a:off x="740880" y="941040"/>
-                              <a:ext cx="12240" cy="10800"/>
+                              <a:off x="741600" y="941400"/>
+                              <a:ext cx="11520" cy="10080"/>
                             </a:xfrm>
                             <a:prstGeom prst="ellipse">
                               <a:avLst/>
@@ -7006,8 +7006,8 @@
                           <wps:cNvSpPr/>
                           <wps:spPr>
                             <a:xfrm>
-                              <a:off x="740880" y="909000"/>
-                              <a:ext cx="12240" cy="10800"/>
+                              <a:off x="741600" y="909720"/>
+                              <a:ext cx="11520" cy="10080"/>
                             </a:xfrm>
                             <a:prstGeom prst="ellipse">
                               <a:avLst/>
@@ -7031,8 +7031,8 @@
                           <wps:cNvSpPr/>
                           <wps:spPr>
                             <a:xfrm>
-                              <a:off x="740880" y="876600"/>
-                              <a:ext cx="12240" cy="12600"/>
+                              <a:off x="741600" y="877320"/>
+                              <a:ext cx="11520" cy="12240"/>
                             </a:xfrm>
                             <a:prstGeom prst="ellipse">
                               <a:avLst/>
@@ -7056,8 +7056,8 @@
                           <wps:cNvSpPr/>
                           <wps:spPr>
                             <a:xfrm>
-                              <a:off x="740880" y="1482480"/>
-                              <a:ext cx="12240" cy="12240"/>
+                              <a:off x="741600" y="1483920"/>
+                              <a:ext cx="11520" cy="11520"/>
                             </a:xfrm>
                             <a:prstGeom prst="ellipse">
                               <a:avLst/>
@@ -7081,8 +7081,8 @@
                           <wps:cNvSpPr/>
                           <wps:spPr>
                             <a:xfrm>
-                              <a:off x="740880" y="1641240"/>
-                              <a:ext cx="12240" cy="10800"/>
+                              <a:off x="741600" y="1642680"/>
+                              <a:ext cx="11520" cy="10080"/>
                             </a:xfrm>
                             <a:prstGeom prst="ellipse">
                               <a:avLst/>
@@ -7106,8 +7106,8 @@
                           <wps:cNvSpPr/>
                           <wps:spPr>
                             <a:xfrm>
-                              <a:off x="740880" y="1514160"/>
-                              <a:ext cx="12240" cy="12240"/>
+                              <a:off x="741600" y="1515600"/>
+                              <a:ext cx="11520" cy="11520"/>
                             </a:xfrm>
                             <a:prstGeom prst="ellipse">
                               <a:avLst/>
@@ -7131,8 +7131,8 @@
                           <wps:cNvSpPr/>
                           <wps:spPr>
                             <a:xfrm>
-                              <a:off x="740880" y="1450080"/>
-                              <a:ext cx="12240" cy="12240"/>
+                              <a:off x="741600" y="1451520"/>
+                              <a:ext cx="11520" cy="11520"/>
                             </a:xfrm>
                             <a:prstGeom prst="ellipse">
                               <a:avLst/>
@@ -7156,8 +7156,8 @@
                           <wps:cNvSpPr/>
                           <wps:spPr>
                             <a:xfrm>
-                              <a:off x="740880" y="1608840"/>
-                              <a:ext cx="12240" cy="12240"/>
+                              <a:off x="741600" y="1610280"/>
+                              <a:ext cx="11520" cy="11520"/>
                             </a:xfrm>
                             <a:prstGeom prst="ellipse">
                               <a:avLst/>
@@ -7181,8 +7181,8 @@
                           <wps:cNvSpPr/>
                           <wps:spPr>
                             <a:xfrm>
-                              <a:off x="740880" y="1419120"/>
-                              <a:ext cx="12240" cy="12240"/>
+                              <a:off x="741600" y="1420200"/>
+                              <a:ext cx="11520" cy="11520"/>
                             </a:xfrm>
                             <a:prstGeom prst="ellipse">
                               <a:avLst/>
@@ -7206,8 +7206,8 @@
                           <wps:cNvSpPr/>
                           <wps:spPr>
                             <a:xfrm>
-                              <a:off x="740880" y="1577880"/>
-                              <a:ext cx="12240" cy="12240"/>
+                              <a:off x="741600" y="1578960"/>
+                              <a:ext cx="11520" cy="11520"/>
                             </a:xfrm>
                             <a:prstGeom prst="ellipse">
                               <a:avLst/>
@@ -7231,8 +7231,8 @@
                           <wps:cNvSpPr/>
                           <wps:spPr>
                             <a:xfrm>
-                              <a:off x="740880" y="1387440"/>
-                              <a:ext cx="12240" cy="12240"/>
+                              <a:off x="741600" y="1388520"/>
+                              <a:ext cx="11520" cy="11520"/>
                             </a:xfrm>
                             <a:prstGeom prst="ellipse">
                               <a:avLst/>
@@ -7256,8 +7256,8 @@
                           <wps:cNvSpPr/>
                           <wps:spPr>
                             <a:xfrm>
-                              <a:off x="740880" y="1546200"/>
-                              <a:ext cx="12240" cy="12240"/>
+                              <a:off x="741600" y="1547280"/>
+                              <a:ext cx="11520" cy="11520"/>
                             </a:xfrm>
                             <a:prstGeom prst="ellipse">
                               <a:avLst/>
@@ -7281,8 +7281,8 @@
                           <wps:cNvSpPr/>
                           <wps:spPr>
                             <a:xfrm>
-                              <a:off x="740880" y="1355400"/>
-                              <a:ext cx="12240" cy="12240"/>
+                              <a:off x="741600" y="1356840"/>
+                              <a:ext cx="11520" cy="11520"/>
                             </a:xfrm>
                             <a:prstGeom prst="ellipse">
                               <a:avLst/>
@@ -7306,8 +7306,8 @@
                           <wps:cNvSpPr/>
                           <wps:spPr>
                             <a:xfrm>
-                              <a:off x="740880" y="1320480"/>
-                              <a:ext cx="12240" cy="12240"/>
+                              <a:off x="741600" y="1321200"/>
+                              <a:ext cx="11520" cy="11520"/>
                             </a:xfrm>
                             <a:prstGeom prst="ellipse">
                               <a:avLst/>
@@ -7331,8 +7331,8 @@
                           <wps:cNvSpPr/>
                           <wps:spPr>
                             <a:xfrm>
-                              <a:off x="740880" y="1289520"/>
-                              <a:ext cx="12240" cy="10800"/>
+                              <a:off x="741600" y="1290240"/>
+                              <a:ext cx="11520" cy="10080"/>
                             </a:xfrm>
                             <a:prstGeom prst="ellipse">
                               <a:avLst/>
@@ -7356,8 +7356,8 @@
                           <wps:cNvSpPr/>
                           <wps:spPr>
                             <a:xfrm>
-                              <a:off x="740880" y="1257120"/>
-                              <a:ext cx="12240" cy="12240"/>
+                              <a:off x="741600" y="1257840"/>
+                              <a:ext cx="11520" cy="11520"/>
                             </a:xfrm>
                             <a:prstGeom prst="ellipse">
                               <a:avLst/>
@@ -7381,8 +7381,8 @@
                           <wps:cNvSpPr/>
                           <wps:spPr>
                             <a:xfrm>
-                              <a:off x="740880" y="1226520"/>
-                              <a:ext cx="12240" cy="10800"/>
+                              <a:off x="741600" y="1227240"/>
+                              <a:ext cx="11520" cy="10080"/>
                             </a:xfrm>
                             <a:prstGeom prst="ellipse">
                               <a:avLst/>
@@ -7406,8 +7406,8 @@
                           <wps:cNvSpPr/>
                           <wps:spPr>
                             <a:xfrm>
-                              <a:off x="740880" y="1194840"/>
-                              <a:ext cx="12240" cy="10800"/>
+                              <a:off x="741600" y="1195560"/>
+                              <a:ext cx="11520" cy="10080"/>
                             </a:xfrm>
                             <a:prstGeom prst="ellipse">
                               <a:avLst/>
@@ -7431,8 +7431,8 @@
                           <wps:cNvSpPr/>
                           <wps:spPr>
                             <a:xfrm>
-                              <a:off x="314280" y="873000"/>
-                              <a:ext cx="107280" cy="146160"/>
+                              <a:off x="314280" y="873720"/>
+                              <a:ext cx="106560" cy="145440"/>
                             </a:xfrm>
                             <a:custGeom>
                               <a:avLst/>
@@ -7536,8 +7536,8 @@
                           <wps:cNvSpPr/>
                           <wps:spPr>
                             <a:xfrm>
-                              <a:off x="442440" y="876600"/>
-                              <a:ext cx="97920" cy="138600"/>
+                              <a:off x="442440" y="877320"/>
+                              <a:ext cx="97200" cy="137880"/>
                             </a:xfrm>
                             <a:custGeom>
                               <a:avLst/>
@@ -7608,8 +7608,8 @@
                           <wps:cNvSpPr/>
                           <wps:spPr>
                             <a:xfrm>
-                              <a:off x="442440" y="876600"/>
-                              <a:ext cx="97920" cy="138600"/>
+                              <a:off x="442440" y="877320"/>
+                              <a:ext cx="97200" cy="137880"/>
                             </a:xfrm>
                             <a:custGeom>
                               <a:avLst/>
@@ -7677,8 +7677,8 @@
                           <wps:cNvSpPr/>
                           <wps:spPr>
                             <a:xfrm>
-                              <a:off x="563760" y="876600"/>
-                              <a:ext cx="114480" cy="142200"/>
+                              <a:off x="563760" y="877320"/>
+                              <a:ext cx="114480" cy="141480"/>
                             </a:xfrm>
                             <a:custGeom>
                               <a:avLst/>
@@ -7787,8 +7787,8 @@
                           <wps:cNvSpPr/>
                           <wps:spPr>
                             <a:xfrm>
-                              <a:off x="349920" y="735120"/>
-                              <a:ext cx="36360" cy="54720"/>
+                              <a:off x="349920" y="735840"/>
+                              <a:ext cx="35640" cy="54000"/>
                             </a:xfrm>
                             <a:custGeom>
                               <a:avLst/>
@@ -7842,8 +7842,8 @@
                           <wps:cNvSpPr/>
                           <wps:spPr>
                             <a:xfrm>
-                              <a:off x="452160" y="753480"/>
-                              <a:ext cx="38880" cy="52200"/>
+                              <a:off x="452160" y="754200"/>
+                              <a:ext cx="38160" cy="51480"/>
                             </a:xfrm>
                             <a:custGeom>
                               <a:avLst/>
@@ -7897,8 +7897,8 @@
                           <wps:cNvSpPr/>
                           <wps:spPr>
                             <a:xfrm>
-                              <a:off x="349920" y="1102320"/>
-                              <a:ext cx="36360" cy="54720"/>
+                              <a:off x="349920" y="1102680"/>
+                              <a:ext cx="35640" cy="54000"/>
                             </a:xfrm>
                             <a:custGeom>
                               <a:avLst/>
@@ -7952,8 +7952,8 @@
                           <wps:cNvSpPr/>
                           <wps:spPr>
                             <a:xfrm>
-                              <a:off x="177120" y="822960"/>
-                              <a:ext cx="55800" cy="43920"/>
+                              <a:off x="177120" y="823320"/>
+                              <a:ext cx="55080" cy="43200"/>
                             </a:xfrm>
                             <a:custGeom>
                               <a:avLst/>
@@ -8007,8 +8007,8 @@
                           <wps:cNvSpPr/>
                           <wps:spPr>
                             <a:xfrm>
-                              <a:off x="157320" y="927720"/>
-                              <a:ext cx="54720" cy="37440"/>
+                              <a:off x="157320" y="928080"/>
+                              <a:ext cx="54000" cy="36720"/>
                             </a:xfrm>
                             <a:custGeom>
                               <a:avLst/>
@@ -8062,8 +8062,8 @@
                           <wps:cNvSpPr/>
                           <wps:spPr>
                             <a:xfrm>
-                              <a:off x="176400" y="1025280"/>
-                              <a:ext cx="57240" cy="42480"/>
+                              <a:off x="176400" y="1026000"/>
+                              <a:ext cx="56520" cy="41760"/>
                             </a:xfrm>
                             <a:custGeom>
                               <a:avLst/>
@@ -8117,8 +8117,8 @@
                           <wps:cNvSpPr/>
                           <wps:spPr>
                             <a:xfrm>
-                              <a:off x="246960" y="1081080"/>
-                              <a:ext cx="42480" cy="57240"/>
+                              <a:off x="246960" y="1081800"/>
+                              <a:ext cx="41760" cy="56520"/>
                             </a:xfrm>
                             <a:custGeom>
                               <a:avLst/>
@@ -8172,8 +8172,8 @@
                           <wps:cNvSpPr/>
                           <wps:spPr>
                             <a:xfrm>
-                              <a:off x="448200" y="1080000"/>
-                              <a:ext cx="42480" cy="55800"/>
+                              <a:off x="448200" y="1080720"/>
+                              <a:ext cx="41760" cy="55080"/>
                             </a:xfrm>
                             <a:custGeom>
                               <a:avLst/>
@@ -8227,8 +8227,8 @@
                           <wps:cNvSpPr/>
                           <wps:spPr>
                             <a:xfrm>
-                              <a:off x="248400" y="751680"/>
-                              <a:ext cx="43920" cy="57240"/>
+                              <a:off x="248400" y="752400"/>
+                              <a:ext cx="43200" cy="56520"/>
                             </a:xfrm>
                             <a:custGeom>
                               <a:avLst/>
@@ -8283,8 +8283,8 @@
                         <wps:cNvSpPr/>
                         <wps:spPr>
                           <a:xfrm>
-                            <a:off x="2325240" y="0"/>
-                            <a:ext cx="201240" cy="1278360"/>
+                            <a:off x="2326680" y="0"/>
+                            <a:ext cx="200520" cy="1278360"/>
                           </a:xfrm>
                           <a:custGeom>
                             <a:avLst/>
@@ -8337,154 +8337,154 @@
           </mc:Choice>
           <mc:Fallback>
             <w:pict>
-              <v:group id="shape_0" alt="Group 229" style="position:absolute;margin-left:336.6pt;margin-top:-66.45pt;width:198.95pt;height:145.35pt" coordorigin="6732,-1329" coordsize="3979,2907">
-                <v:group id="shape_0" style="position:absolute;left:6732;top:-1272;width:2457;height:2850">
-                  <v:rect id="shape_0" stroked="f" style="position:absolute;left:6732;top:-1272;width:2456;height:2849">
+              <v:group id="shape_0" alt="Group 229" style="position:absolute;margin-left:336.6pt;margin-top:-66.4pt;width:199.05pt;height:145.4pt" coordorigin="6732,-1328" coordsize="3981,2908">
+                <v:group id="shape_0" style="position:absolute;left:6732;top:-1270;width:2457;height:2851">
+                  <v:rect id="shape_0" stroked="f" style="position:absolute;left:6732;top:-1270;width:2456;height:2850">
                     <w10:wrap type="none"/>
                     <v:fill o:detectmouseclick="t" on="false"/>
                     <v:stroke color="#3465a4" joinstyle="round" endcap="flat"/>
                   </v:rect>
-                  <v:rect id="shape_0" fillcolor="#231f20" stroked="f" style="position:absolute;left:8217;top:1231;width:5;height:97">
+                  <v:rect id="shape_0" fillcolor="#231f20" stroked="f" style="position:absolute;left:8218;top:1234;width:4;height:96">
                     <w10:wrap type="none"/>
                     <v:fill o:detectmouseclick="t" type="solid" color2="#dce0df"/>
                     <v:stroke color="#3465a4" joinstyle="round" endcap="flat"/>
                   </v:rect>
-                  <v:rect id="shape_0" stroked="f" style="position:absolute;left:8217;top:1231;width:5;height:97">
+                  <v:rect id="shape_0" stroked="f" style="position:absolute;left:8218;top:1234;width:4;height:96">
                     <w10:wrap type="none"/>
                     <v:fill o:detectmouseclick="t" on="false"/>
                     <v:stroke color="#3465a4" joinstyle="round" endcap="flat"/>
                   </v:rect>
-                  <v:rect id="shape_0" fillcolor="#231f20" stroked="f" style="position:absolute;left:8616;top:1231;width:5;height:97">
+                  <v:rect id="shape_0" fillcolor="#231f20" stroked="f" style="position:absolute;left:8617;top:1234;width:4;height:96">
                     <w10:wrap type="none"/>
                     <v:fill o:detectmouseclick="t" type="solid" color2="#dce0df"/>
                     <v:stroke color="#3465a4" joinstyle="round" endcap="flat"/>
                   </v:rect>
-                  <v:rect id="shape_0" stroked="f" style="position:absolute;left:8616;top:1231;width:5;height:97">
+                  <v:rect id="shape_0" stroked="f" style="position:absolute;left:8617;top:1234;width:4;height:96">
                     <w10:wrap type="none"/>
                     <v:fill o:detectmouseclick="t" on="false"/>
                     <v:stroke color="#3465a4" joinstyle="round" endcap="flat"/>
                   </v:rect>
-                  <v:oval id="shape_0" fillcolor="#00a8d5" stroked="f" style="position:absolute;left:7899;top:560;width:18;height:16">
+                  <v:oval id="shape_0" fillcolor="#00a8d5" stroked="f" style="position:absolute;left:7900;top:562;width:17;height:15">
                     <w10:wrap type="none"/>
                     <v:fill o:detectmouseclick="t" type="solid" color2="#ff572a"/>
                     <v:stroke color="#3465a4" joinstyle="round" endcap="flat"/>
                   </v:oval>
-                  <v:oval id="shape_0" fillcolor="#00a8d5" stroked="f" style="position:absolute;left:7899;top:510;width:18;height:16">
+                  <v:oval id="shape_0" fillcolor="#00a8d5" stroked="f" style="position:absolute;left:7900;top:513;width:17;height:15">
                     <w10:wrap type="none"/>
                     <v:fill o:detectmouseclick="t" type="solid" color2="#ff572a"/>
                     <v:stroke color="#3465a4" joinstyle="round" endcap="flat"/>
                   </v:oval>
-                  <v:oval id="shape_0" fillcolor="#00a8d5" stroked="f" style="position:absolute;left:7899;top:460;width:18;height:16">
+                  <v:oval id="shape_0" fillcolor="#00a8d5" stroked="f" style="position:absolute;left:7900;top:462;width:17;height:15">
                     <w10:wrap type="none"/>
                     <v:fill o:detectmouseclick="t" type="solid" color2="#ff572a"/>
                     <v:stroke color="#3465a4" joinstyle="round" endcap="flat"/>
                   </v:oval>
-                  <v:oval id="shape_0" fillcolor="#00a8d5" stroked="f" style="position:absolute;left:7899;top:410;width:18;height:16">
+                  <v:oval id="shape_0" fillcolor="#00a8d5" stroked="f" style="position:absolute;left:7900;top:412;width:17;height:15">
                     <w10:wrap type="none"/>
                     <v:fill o:detectmouseclick="t" type="solid" color2="#ff572a"/>
                     <v:stroke color="#3465a4" joinstyle="round" endcap="flat"/>
                   </v:oval>
-                  <v:oval id="shape_0" fillcolor="#00a8d5" stroked="f" style="position:absolute;left:7899;top:360;width:18;height:16">
+                  <v:oval id="shape_0" fillcolor="#00a8d5" stroked="f" style="position:absolute;left:7900;top:362;width:17;height:15">
                     <w10:wrap type="none"/>
                     <v:fill o:detectmouseclick="t" type="solid" color2="#ff572a"/>
                     <v:stroke color="#3465a4" joinstyle="round" endcap="flat"/>
                   </v:oval>
-                  <v:oval id="shape_0" fillcolor="#00a8d5" stroked="f" style="position:absolute;left:7899;top:310;width:18;height:16">
+                  <v:oval id="shape_0" fillcolor="#00a8d5" stroked="f" style="position:absolute;left:7900;top:312;width:17;height:15">
                     <w10:wrap type="none"/>
                     <v:fill o:detectmouseclick="t" type="solid" color2="#ff572a"/>
                     <v:stroke color="#3465a4" joinstyle="round" endcap="flat"/>
                   </v:oval>
-                  <v:oval id="shape_0" fillcolor="#00a8d5" stroked="f" style="position:absolute;left:7899;top:260;width:18;height:16">
+                  <v:oval id="shape_0" fillcolor="#00a8d5" stroked="f" style="position:absolute;left:7900;top:262;width:17;height:15">
                     <w10:wrap type="none"/>
                     <v:fill o:detectmouseclick="t" type="solid" color2="#ff572a"/>
                     <v:stroke color="#3465a4" joinstyle="round" endcap="flat"/>
                   </v:oval>
-                  <v:oval id="shape_0" fillcolor="#00a8d5" stroked="f" style="position:absolute;left:7899;top:210;width:18;height:16">
+                  <v:oval id="shape_0" fillcolor="#00a8d5" stroked="f" style="position:absolute;left:7900;top:212;width:17;height:15">
                     <w10:wrap type="none"/>
                     <v:fill o:detectmouseclick="t" type="solid" color2="#ff572a"/>
                     <v:stroke color="#3465a4" joinstyle="round" endcap="flat"/>
                   </v:oval>
-                  <v:oval id="shape_0" fillcolor="#00a8d5" stroked="f" style="position:absolute;left:7899;top:160;width:18;height:16">
+                  <v:oval id="shape_0" fillcolor="#00a8d5" stroked="f" style="position:absolute;left:7900;top:162;width:17;height:15">
                     <w10:wrap type="none"/>
                     <v:fill o:detectmouseclick="t" type="solid" color2="#ff572a"/>
                     <v:stroke color="#3465a4" joinstyle="round" endcap="flat"/>
                   </v:oval>
-                  <v:oval id="shape_0" fillcolor="#00a8d5" stroked="f" style="position:absolute;left:7899;top:109;width:18;height:19">
+                  <v:oval id="shape_0" fillcolor="#00a8d5" stroked="f" style="position:absolute;left:7900;top:111;width:17;height:18">
                     <w10:wrap type="none"/>
                     <v:fill o:detectmouseclick="t" type="solid" color2="#ff572a"/>
                     <v:stroke color="#3465a4" joinstyle="round" endcap="flat"/>
                   </v:oval>
-                  <v:oval id="shape_0" fillcolor="#00a8d5" stroked="f" style="position:absolute;left:7899;top:1063;width:18;height:18">
+                  <v:oval id="shape_0" fillcolor="#00a8d5" stroked="f" style="position:absolute;left:7900;top:1066;width:17;height:17">
                     <w10:wrap type="none"/>
                     <v:fill o:detectmouseclick="t" type="solid" color2="#ff572a"/>
                     <v:stroke color="#3465a4" joinstyle="round" endcap="flat"/>
                   </v:oval>
-                  <v:oval id="shape_0" fillcolor="#00a8d5" stroked="f" style="position:absolute;left:7899;top:1313;width:18;height:16">
+                  <v:oval id="shape_0" fillcolor="#00a8d5" stroked="f" style="position:absolute;left:7900;top:1316;width:17;height:15">
                     <w10:wrap type="none"/>
                     <v:fill o:detectmouseclick="t" type="solid" color2="#ff572a"/>
                     <v:stroke color="#3465a4" joinstyle="round" endcap="flat"/>
                   </v:oval>
-                  <v:oval id="shape_0" fillcolor="#00a8d5" stroked="f" style="position:absolute;left:7899;top:1113;width:18;height:18">
+                  <v:oval id="shape_0" fillcolor="#00a8d5" stroked="f" style="position:absolute;left:7900;top:1116;width:17;height:17">
                     <w10:wrap type="none"/>
                     <v:fill o:detectmouseclick="t" type="solid" color2="#ff572a"/>
                     <v:stroke color="#3465a4" joinstyle="round" endcap="flat"/>
                   </v:oval>
-                  <v:oval id="shape_0" fillcolor="#00a8d5" stroked="f" style="position:absolute;left:7899;top:1012;width:18;height:18">
+                  <v:oval id="shape_0" fillcolor="#00a8d5" stroked="f" style="position:absolute;left:7900;top:1015;width:17;height:17">
                     <w10:wrap type="none"/>
                     <v:fill o:detectmouseclick="t" type="solid" color2="#ff572a"/>
                     <v:stroke color="#3465a4" joinstyle="round" endcap="flat"/>
                   </v:oval>
-                  <v:oval id="shape_0" fillcolor="#00a8d5" stroked="f" style="position:absolute;left:7899;top:1262;width:18;height:18">
+                  <v:oval id="shape_0" fillcolor="#00a8d5" stroked="f" style="position:absolute;left:7900;top:1265;width:17;height:17">
                     <w10:wrap type="none"/>
                     <v:fill o:detectmouseclick="t" type="solid" color2="#ff572a"/>
                     <v:stroke color="#3465a4" joinstyle="round" endcap="flat"/>
                   </v:oval>
-                  <v:oval id="shape_0" fillcolor="#00a8d5" stroked="f" style="position:absolute;left:7899;top:963;width:18;height:18">
+                  <v:oval id="shape_0" fillcolor="#00a8d5" stroked="f" style="position:absolute;left:7900;top:966;width:17;height:17">
                     <w10:wrap type="none"/>
                     <v:fill o:detectmouseclick="t" type="solid" color2="#ff572a"/>
                     <v:stroke color="#3465a4" joinstyle="round" endcap="flat"/>
                   </v:oval>
-                  <v:oval id="shape_0" fillcolor="#00a8d5" stroked="f" style="position:absolute;left:7899;top:1213;width:18;height:18">
+                  <v:oval id="shape_0" fillcolor="#00a8d5" stroked="f" style="position:absolute;left:7900;top:1216;width:17;height:17">
                     <w10:wrap type="none"/>
                     <v:fill o:detectmouseclick="t" type="solid" color2="#ff572a"/>
                     <v:stroke color="#3465a4" joinstyle="round" endcap="flat"/>
                   </v:oval>
-                  <v:oval id="shape_0" fillcolor="#00a8d5" stroked="f" style="position:absolute;left:7899;top:913;width:18;height:18">
+                  <v:oval id="shape_0" fillcolor="#00a8d5" stroked="f" style="position:absolute;left:7900;top:916;width:17;height:17">
                     <w10:wrap type="none"/>
                     <v:fill o:detectmouseclick="t" type="solid" color2="#ff572a"/>
                     <v:stroke color="#3465a4" joinstyle="round" endcap="flat"/>
                   </v:oval>
-                  <v:oval id="shape_0" fillcolor="#00a8d5" stroked="f" style="position:absolute;left:7899;top:1163;width:18;height:18">
+                  <v:oval id="shape_0" fillcolor="#00a8d5" stroked="f" style="position:absolute;left:7900;top:1166;width:17;height:17">
                     <w10:wrap type="none"/>
                     <v:fill o:detectmouseclick="t" type="solid" color2="#ff572a"/>
                     <v:stroke color="#3465a4" joinstyle="round" endcap="flat"/>
                   </v:oval>
-                  <v:oval id="shape_0" fillcolor="#00a8d5" stroked="f" style="position:absolute;left:7899;top:863;width:18;height:18">
+                  <v:oval id="shape_0" fillcolor="#00a8d5" stroked="f" style="position:absolute;left:7900;top:866;width:17;height:17">
                     <w10:wrap type="none"/>
                     <v:fill o:detectmouseclick="t" type="solid" color2="#ff572a"/>
                     <v:stroke color="#3465a4" joinstyle="round" endcap="flat"/>
                   </v:oval>
-                  <v:oval id="shape_0" fillcolor="#00a8d5" stroked="f" style="position:absolute;left:7899;top:808;width:18;height:18">
+                  <v:oval id="shape_0" fillcolor="#00a8d5" stroked="f" style="position:absolute;left:7900;top:810;width:17;height:17">
                     <w10:wrap type="none"/>
                     <v:fill o:detectmouseclick="t" type="solid" color2="#ff572a"/>
                     <v:stroke color="#3465a4" joinstyle="round" endcap="flat"/>
                   </v:oval>
-                  <v:oval id="shape_0" fillcolor="#00a8d5" stroked="f" style="position:absolute;left:7899;top:759;width:18;height:16">
+                  <v:oval id="shape_0" fillcolor="#00a8d5" stroked="f" style="position:absolute;left:7900;top:761;width:17;height:15">
                     <w10:wrap type="none"/>
                     <v:fill o:detectmouseclick="t" type="solid" color2="#ff572a"/>
                     <v:stroke color="#3465a4" joinstyle="round" endcap="flat"/>
                   </v:oval>
-                  <v:oval id="shape_0" fillcolor="#00a8d5" stroked="f" style="position:absolute;left:7899;top:708;width:18;height:18">
+                  <v:oval id="shape_0" fillcolor="#00a8d5" stroked="f" style="position:absolute;left:7900;top:710;width:17;height:17">
                     <w10:wrap type="none"/>
                     <v:fill o:detectmouseclick="t" type="solid" color2="#ff572a"/>
                     <v:stroke color="#3465a4" joinstyle="round" endcap="flat"/>
                   </v:oval>
-                  <v:oval id="shape_0" fillcolor="#00a8d5" stroked="f" style="position:absolute;left:7899;top:660;width:18;height:16">
+                  <v:oval id="shape_0" fillcolor="#00a8d5" stroked="f" style="position:absolute;left:7900;top:662;width:17;height:15">
                     <w10:wrap type="none"/>
                     <v:fill o:detectmouseclick="t" type="solid" color2="#ff572a"/>
                     <v:stroke color="#3465a4" joinstyle="round" endcap="flat"/>
                   </v:oval>
-                  <v:oval id="shape_0" fillcolor="#00a8d5" stroked="f" style="position:absolute;left:7899;top:610;width:18;height:16">
+                  <v:oval id="shape_0" fillcolor="#00a8d5" stroked="f" style="position:absolute;left:7900;top:612;width:17;height:15">
                     <w10:wrap type="none"/>
                     <v:fill o:detectmouseclick="t" type="solid" color2="#ff572a"/>
                     <v:stroke color="#3465a4" joinstyle="round" endcap="flat"/>
@@ -8777,11 +8777,22 @@
         <w:t>Module</w:t>
         <w:tab/>
         <w:tab/>
-        <w:t xml:space="preserve">None</w:t>
       </w:r>
       <w:r>
         <w:rPr>
           <w:rFonts w:eastAsia="Times New Roman" w:cs="Open Sans" w:ascii="Open Sans" w:hAnsi="Open Sans"/>
+          <w:b w:val="false"/>
+          <w:bCs w:val="false"/>
+          <w:sz w:val="20"/>
+          <w:szCs w:val="20"/>
+        </w:rPr>
+        <w:t xml:space="preserve">Analytical Foundations Module</w:t>
+      </w:r>
+      <w:r>
+        <w:rPr>
+          <w:rFonts w:eastAsia="Times New Roman" w:cs="Open Sans" w:ascii="Open Sans" w:hAnsi="Open Sans"/>
+          <w:b w:val="false"/>
+          <w:bCs w:val="false"/>
           <w:i/>
           <w:iCs/>
           <w:sz w:val="20"/>
@@ -8815,7 +8826,7 @@
         </w:rPr>
         <w:tab/>
         <w:tab/>
-        <w:t xml:space="preserve">Fall 2020-2021</w:t>
+        <w:t xml:space="preserve">Fall 2020-2021 2020-2021</w:t>
       </w:r>
     </w:p>
     <w:p>
@@ -8920,6 +8931,17 @@
         </w:r>
       </w:hyperlink>
       <w:bookmarkEnd w:id="2"/>
+      <w:r>
+        <w:rPr>
+          <w:rStyle w:val="ListLabel64"/>
+          <w:rFonts w:eastAsia="Times New Roman" w:cs="Open Sans" w:ascii="Open Sans" w:hAnsi="Open Sans"/>
+          <w:b w:val="false"/>
+          <w:bCs w:val="false"/>
+          <w:sz w:val="20"/>
+          <w:szCs w:val="20"/>
+        </w:rPr>
+        <w:t xml:space="preserve">As required in the MA in Economics regulations</w:t>
+      </w:r>
     </w:p>
     <w:p>
       <w:pPr>
@@ -9091,7 +9113,7 @@
           <w:numId w:val="0"/>
         </w:numPr>
         <w:spacing w:lineRule="auto" w:line="240" w:before="0" w:after="240"/>
-        <w:ind w:hanging="0"/>
+        <w:ind w:left="720" w:hanging="0"/>
         <w:contextualSpacing/>
         <w:outlineLvl w:val="3"/>
         <w:rPr/>
@@ -12173,7 +12195,12 @@
         </w:rPr>
       </w:pPr>
       <w:r>
-        <w:rPr/>
+        <w:rPr>
+          <w:rFonts w:eastAsia="Times New Roman" w:cs="Open Sans" w:ascii="Open Sans" w:hAnsi="Open Sans"/>
+          <w:sz w:val="20"/>
+          <w:szCs w:val="20"/>
+          <w:lang w:val="en-US" w:eastAsia="en-US" w:bidi="ar-SA"/>
+        </w:rPr>
       </w:r>
     </w:p>
     <w:p>
@@ -12204,7 +12231,12 @@
         </w:rPr>
       </w:pPr>
       <w:r>
-        <w:rPr/>
+        <w:rPr>
+          <w:rFonts w:eastAsia="Times New Roman" w:cs="Open Sans" w:ascii="Open Sans" w:hAnsi="Open Sans"/>
+          <w:sz w:val="20"/>
+          <w:szCs w:val="20"/>
+          <w:lang w:val="en-US" w:eastAsia="en-US" w:bidi="ar-SA"/>
+        </w:rPr>
       </w:r>
     </w:p>
     <w:p>
@@ -12246,7 +12278,7 @@
         <w:docPartGallery w:val="Page Numbers (Bottom of Page)"/>
         <w:docPartUnique w:val="true"/>
       </w:docPartObj>
-      <w:id w:val="891436828"/>
+      <w:id w:val="1919053512"/>
     </w:sdtPr>
     <w:sdtContent>
       <w:p>
@@ -12314,7 +12346,7 @@
         </w:r>
         <w:r>
           <w:rPr/>
-          <w:t>1</w:t>
+          <w:t>2</w:t>
         </w:r>
         <w:r>
           <w:rPr/>
@@ -13652,6 +13684,16 @@
       <w:rFonts w:ascii="Liberation Mono" w:hAnsi="Liberation Mono" w:eastAsia="Liberation Mono" w:cs="Liberation Mono"/>
     </w:rPr>
   </w:style>
+  <w:style w:type="character" w:styleId="ListLabel79">
+    <w:name w:val="ListLabel 79"/>
+    <w:qFormat/>
+    <w:rPr>
+      <w:rFonts w:ascii="Open Sans" w:hAnsi="Open Sans" w:eastAsia="Times New Roman" w:cs="Open Sans"/>
+      <w:b/>
+      <w:sz w:val="20"/>
+      <w:szCs w:val="20"/>
+    </w:rPr>
+  </w:style>
   <w:style w:type="paragraph" w:styleId="Heading">
     <w:name w:val="Heading"/>
     <w:basedOn w:val="Normal"/>

</xml_diff>